<commit_message>
added pdf of single canvas and all canvas as a booklet
</commit_message>
<xml_diff>
--- a/src/main/asciidoc/book/build/cover-3.docx
+++ b/src/main/asciidoc/book/build/cover-3.docx
@@ -11,8 +11,6 @@
           <w:sz w:val="72"/>
         </w:rPr>
       </w:pPr>
-      <w:bookmarkStart w:id="0" w:name="_GoBack"/>
-      <w:bookmarkEnd w:id="0"/>
       <w:r>
         <w:rPr>
           <w:rFonts w:ascii="Noto Serif" w:hAnsi="Noto Serif" w:cs="Noto Serif"/>
@@ -93,7 +91,7 @@
           </mc:Choice>
           <mc:Fallback>
             <w:pict>
-              <v:shapetype w14:anchorId="6616FA8F" id="_x0000_t5" coordsize="21600,21600" o:spt="5" adj="10800" path="m@0,l,21600r21600,xe">
+              <v:shapetype w14:anchorId="776219EC" id="_x0000_t5" coordsize="21600,21600" o:spt="5" adj="10800" path="m@0,l,21600r21600,xe">
                 <v:stroke joinstyle="miter"/>
                 <v:formulas>
                   <v:f eqn="val #0"/>
@@ -375,8 +373,8 @@
                 <wp:positionV relativeFrom="paragraph">
                   <wp:posOffset>440055</wp:posOffset>
                 </wp:positionV>
-                <wp:extent cx="4653915" cy="1066800"/>
-                <wp:effectExtent l="0" t="0" r="0" b="0"/>
+                <wp:extent cx="6381750" cy="1479550"/>
+                <wp:effectExtent l="0" t="0" r="0" b="6350"/>
                 <wp:wrapNone/>
                 <wp:docPr id="7" name="Zone de texte 7"/>
                 <wp:cNvGraphicFramePr/>
@@ -387,7 +385,7 @@
                       <wps:spPr>
                         <a:xfrm>
                           <a:off x="0" y="0"/>
-                          <a:ext cx="4653915" cy="1066800"/>
+                          <a:ext cx="6381750" cy="1479550"/>
                         </a:xfrm>
                         <a:prstGeom prst="rect">
                           <a:avLst/>
@@ -444,7 +442,7 @@
                           </w:p>
                         </w:txbxContent>
                       </wps:txbx>
-                      <wps:bodyPr rot="0" spcFirstLastPara="0" vertOverflow="overflow" horzOverflow="overflow" vert="horz" wrap="none" lIns="91440" tIns="45720" rIns="91440" bIns="45720" numCol="1" spcCol="0" rtlCol="0" fromWordArt="0" anchor="t" anchorCtr="0" forceAA="0" compatLnSpc="1">
+                      <wps:bodyPr rot="0" spcFirstLastPara="0" vertOverflow="overflow" horzOverflow="overflow" vert="horz" wrap="square" lIns="91440" tIns="45720" rIns="91440" bIns="45720" numCol="1" spcCol="0" rtlCol="0" fromWordArt="0" anchor="t" anchorCtr="0" forceAA="0" compatLnSpc="1">
                         <a:prstTxWarp prst="textNoShape">
                           <a:avLst/>
                         </a:prstTxWarp>
@@ -453,6 +451,9 @@
                     </wps:wsp>
                   </a:graphicData>
                 </a:graphic>
+                <wp14:sizeRelH relativeFrom="margin">
+                  <wp14:pctWidth>0</wp14:pctWidth>
+                </wp14:sizeRelH>
                 <wp14:sizeRelV relativeFrom="margin">
                   <wp14:pctHeight>0</wp14:pctHeight>
                 </wp14:sizeRelV>
@@ -461,7 +462,7 @@
           </mc:Choice>
           <mc:Fallback>
             <w:pict>
-              <v:shape w14:anchorId="6883E3F9" id="Zone de texte 7" o:spid="_x0000_s1027" type="#_x0000_t202" style="position:absolute;margin-left:-41.85pt;margin-top:34.65pt;width:366.45pt;height:84pt;z-index:251662336;visibility:visible;mso-wrap-style:none;mso-height-percent:0;mso-wrap-distance-left:9pt;mso-wrap-distance-top:0;mso-wrap-distance-right:9pt;mso-wrap-distance-bottom:0;mso-position-horizontal:absolute;mso-position-horizontal-relative:text;mso-position-vertical:absolute;mso-position-vertical-relative:text;mso-height-percent:0;mso-height-relative:margin;v-text-anchor:top" o:gfxdata="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" filled="f" stroked="f" strokeweight=".5pt">
+              <v:shape w14:anchorId="6883E3F9" id="Zone de texte 7" o:spid="_x0000_s1027" type="#_x0000_t202" style="position:absolute;margin-left:-41.85pt;margin-top:34.65pt;width:502.5pt;height:116.5pt;z-index:251662336;visibility:visible;mso-wrap-style:square;mso-width-percent:0;mso-height-percent:0;mso-wrap-distance-left:9pt;mso-wrap-distance-top:0;mso-wrap-distance-right:9pt;mso-wrap-distance-bottom:0;mso-position-horizontal:absolute;mso-position-horizontal-relative:text;mso-position-vertical:absolute;mso-position-vertical-relative:text;mso-width-percent:0;mso-height-percent:0;mso-width-relative:margin;mso-height-relative:margin;v-text-anchor:top" o:gfxdata="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" filled="f" stroked="f" strokeweight=".5pt">
                 <v:textbox>
                   <w:txbxContent>
                     <w:p>
@@ -517,6 +518,8 @@
           <w:sz w:val="52"/>
         </w:rPr>
       </w:pPr>
+      <w:bookmarkStart w:id="0" w:name="_GoBack"/>
+      <w:bookmarkEnd w:id="0"/>
     </w:p>
     <w:p>
       <w:pPr>

</xml_diff>